<commit_message>
acomodo datos y agrego mi info
</commit_message>
<xml_diff>
--- a/06 - Especificacion de Casos de Uso/Control de Stock de Central/ECU2_Gestionar solicitud de resposicion de stock de mercaderia.docx
+++ b/06 - Especificacion de Casos de Uso/Control de Stock de Central/ECU2_Gestionar solicitud de resposicion de stock de mercaderia.docx
@@ -88,19 +88,6 @@
         <w:autoSpaceDN w:val="0"/>
         <w:adjustRightInd w:val="0"/>
         <w:spacing w:after="0" w:line="240" w:lineRule="auto"/>
-        <w:rPr>
-          <w:rFonts w:ascii="Cambria,BoldItalic" w:hAnsi="Cambria,BoldItalic" w:cs="Cambria,BoldItalic"/>
-          <w:b/>
-          <w:bCs/>
-          <w:i/>
-          <w:iCs/>
-          <w:color w:val="0070C1"/>
-          <w:sz w:val="27"/>
-          <w:szCs w:val="27"/>
-          <w:lang w:val="es-ES" w:eastAsia="es-ES"/>
-        </w:rPr>
-      </w:pPr>
-      <w:r>
         <w:rPr>
           <w:rFonts w:ascii="Cambria,BoldItalic" w:hAnsi="Cambria,BoldItalic" w:cs="Cambria,BoldItalic"/>
           <w:b/>
@@ -113,11 +100,44 @@
           <w:szCs w:val="27"/>
           <w:lang w:eastAsia="es-AR"/>
         </w:rPr>
+      </w:pPr>
+    </w:p>
+    <w:p>
+      <w:pPr>
+        <w:autoSpaceDE w:val="0"/>
+        <w:autoSpaceDN w:val="0"/>
+        <w:adjustRightInd w:val="0"/>
+        <w:spacing w:after="0" w:line="240" w:lineRule="auto"/>
+        <w:rPr>
+          <w:rFonts w:ascii="Cambria,BoldItalic" w:hAnsi="Cambria,BoldItalic" w:cs="Cambria,BoldItalic"/>
+          <w:b/>
+          <w:bCs/>
+          <w:i/>
+          <w:iCs/>
+          <w:color w:val="0070C1"/>
+          <w:sz w:val="27"/>
+          <w:szCs w:val="27"/>
+          <w:lang w:val="es-ES" w:eastAsia="es-ES"/>
+        </w:rPr>
+      </w:pPr>
+      <w:r>
+        <w:rPr>
+          <w:rFonts w:ascii="Cambria,BoldItalic" w:hAnsi="Cambria,BoldItalic" w:cs="Cambria,BoldItalic"/>
+          <w:b/>
+          <w:bCs/>
+          <w:i/>
+          <w:iCs/>
+          <w:noProof/>
+          <w:color w:val="0070C1"/>
+          <w:sz w:val="27"/>
+          <w:szCs w:val="27"/>
+          <w:lang w:eastAsia="es-AR"/>
+        </w:rPr>
         <w:drawing>
           <wp:inline distT="0" distB="0" distL="0" distR="0">
-            <wp:extent cx="6848475" cy="2581275"/>
-            <wp:effectExtent l="19050" t="0" r="9525" b="0"/>
-            <wp:docPr id="2" name="Imagen 2" descr="C:\Users\Pavilion 6409\Desktop\Diagrama1.jpeg"/>
+            <wp:extent cx="6781800" cy="1638300"/>
+            <wp:effectExtent l="19050" t="0" r="0" b="0"/>
+            <wp:docPr id="1" name="Imagen 1"/>
             <wp:cNvGraphicFramePr>
               <a:graphicFrameLocks xmlns:a="http://schemas.openxmlformats.org/drawingml/2006/main" noChangeAspect="1"/>
             </wp:cNvGraphicFramePr>
@@ -125,7 +145,7 @@
               <a:graphicData uri="http://schemas.openxmlformats.org/drawingml/2006/picture">
                 <pic:pic xmlns:pic="http://schemas.openxmlformats.org/drawingml/2006/picture">
                   <pic:nvPicPr>
-                    <pic:cNvPr id="0" name="Picture 2" descr="C:\Users\Pavilion 6409\Desktop\Diagrama1.jpeg"/>
+                    <pic:cNvPr id="0" name="Picture 1"/>
                     <pic:cNvPicPr>
                       <a:picLocks noChangeAspect="1" noChangeArrowheads="1"/>
                     </pic:cNvPicPr>
@@ -140,7 +160,7 @@
                   <pic:spPr bwMode="auto">
                     <a:xfrm>
                       <a:off x="0" y="0"/>
-                      <a:ext cx="6848475" cy="2581275"/>
+                      <a:ext cx="6781800" cy="1638300"/>
                     </a:xfrm>
                     <a:prstGeom prst="rect">
                       <a:avLst/>
@@ -549,51 +569,6 @@
           <w:lang w:val="es-ES" w:eastAsia="es-ES"/>
         </w:rPr>
         <w:tab/>
-      </w:r>
-      <w:r>
-        <w:rPr>
-          <w:rFonts w:cs="Calibri"/>
-          <w:color w:val="000000"/>
-          <w:sz w:val="21"/>
-          <w:szCs w:val="21"/>
-          <w:lang w:val="es-ES" w:eastAsia="es-ES"/>
-        </w:rPr>
-        <w:t>Responsable de depósito</w:t>
-      </w:r>
-    </w:p>
-    <w:p>
-      <w:pPr>
-        <w:autoSpaceDE w:val="0"/>
-        <w:autoSpaceDN w:val="0"/>
-        <w:adjustRightInd w:val="0"/>
-        <w:spacing w:after="0" w:line="240" w:lineRule="auto"/>
-        <w:rPr>
-          <w:rFonts w:cs="Calibri"/>
-          <w:color w:val="000000"/>
-          <w:sz w:val="21"/>
-          <w:szCs w:val="21"/>
-          <w:lang w:val="es-ES" w:eastAsia="es-ES"/>
-        </w:rPr>
-      </w:pPr>
-      <w:r>
-        <w:rPr>
-          <w:rFonts w:cs="Calibri"/>
-          <w:color w:val="000000"/>
-          <w:sz w:val="21"/>
-          <w:szCs w:val="21"/>
-          <w:lang w:val="es-ES" w:eastAsia="es-ES"/>
-        </w:rPr>
-        <w:tab/>
-      </w:r>
-      <w:r>
-        <w:rPr>
-          <w:rFonts w:cs="Calibri"/>
-          <w:color w:val="000000"/>
-          <w:sz w:val="21"/>
-          <w:szCs w:val="21"/>
-          <w:lang w:val="es-ES" w:eastAsia="es-ES"/>
-        </w:rPr>
-        <w:tab/>
         <w:t>Responsable de confección</w:t>
       </w:r>
     </w:p>
@@ -959,7 +934,89 @@
           <w:szCs w:val="21"/>
           <w:lang w:val="es-ES" w:eastAsia="es-ES"/>
         </w:rPr>
-        <w:t xml:space="preserve">”, utiliza el filtro “Aprobadas”  y abre una Solicitud de reposición de stock, para verificar cuanto stock es necesario para cumplir con la misma. </w:t>
+        <w:t xml:space="preserve">”, </w:t>
+      </w:r>
+      <w:r>
+        <w:rPr>
+          <w:rFonts w:cs="Calibri"/>
+          <w:color w:val="000000"/>
+          <w:sz w:val="21"/>
+          <w:szCs w:val="21"/>
+          <w:lang w:val="es-ES" w:eastAsia="es-ES"/>
+        </w:rPr>
+        <w:t xml:space="preserve">donde el sistema le mostrara un listado de solicitudes en estado </w:t>
+      </w:r>
+      <w:r>
+        <w:rPr>
+          <w:rFonts w:cs="Calibri"/>
+          <w:color w:val="000000"/>
+          <w:sz w:val="21"/>
+          <w:szCs w:val="21"/>
+          <w:lang w:val="es-ES" w:eastAsia="es-ES"/>
+        </w:rPr>
+        <w:t xml:space="preserve">“Aprobadas”  y </w:t>
+      </w:r>
+      <w:r>
+        <w:rPr>
+          <w:rFonts w:cs="Calibri"/>
+          <w:color w:val="000000"/>
+          <w:sz w:val="21"/>
+          <w:szCs w:val="21"/>
+          <w:lang w:val="es-ES" w:eastAsia="es-ES"/>
+        </w:rPr>
+        <w:t xml:space="preserve">el </w:t>
+      </w:r>
+      <w:r>
+        <w:rPr>
+          <w:rFonts w:cs="Calibri"/>
+          <w:b/>
+          <w:color w:val="000000"/>
+          <w:sz w:val="21"/>
+          <w:szCs w:val="21"/>
+          <w:lang w:val="es-ES" w:eastAsia="es-ES"/>
+        </w:rPr>
+        <w:t>Responsable de Stock de la Central</w:t>
+      </w:r>
+      <w:r>
+        <w:rPr>
+          <w:rFonts w:cs="Calibri"/>
+          <w:b/>
+          <w:color w:val="000000"/>
+          <w:sz w:val="21"/>
+          <w:szCs w:val="21"/>
+          <w:lang w:val="es-ES" w:eastAsia="es-ES"/>
+        </w:rPr>
+        <w:t xml:space="preserve"> </w:t>
+      </w:r>
+      <w:r>
+        <w:rPr>
+          <w:rFonts w:cs="Calibri"/>
+          <w:color w:val="000000"/>
+          <w:sz w:val="21"/>
+          <w:szCs w:val="21"/>
+          <w:lang w:val="es-ES" w:eastAsia="es-ES"/>
+        </w:rPr>
+        <w:t>abre una Solicitud de reposición de stock</w:t>
+      </w:r>
+      <w:r>
+        <w:rPr>
+          <w:rFonts w:cs="Calibri"/>
+          <w:color w:val="000000"/>
+          <w:sz w:val="21"/>
+          <w:szCs w:val="21"/>
+          <w:lang w:val="es-ES" w:eastAsia="es-ES"/>
+        </w:rPr>
+        <w:t xml:space="preserve"> con el botón “Detalles”</w:t>
+      </w:r>
+      <w:r>
+        <w:rPr>
+          <w:rFonts w:cs="Calibri"/>
+          <w:color w:val="000000"/>
+          <w:sz w:val="21"/>
+          <w:szCs w:val="21"/>
+          <w:lang w:val="es-ES" w:eastAsia="es-ES"/>
+        </w:rPr>
+        <w:t xml:space="preserve">, para verificar cuanto stock es necesario para cumplir con la misma. </w:t>
       </w:r>
     </w:p>
     <w:p>
@@ -989,38 +1046,7 @@
           <w:szCs w:val="21"/>
           <w:lang w:val="es-ES" w:eastAsia="es-ES"/>
         </w:rPr>
-        <w:t xml:space="preserve">Una vez que conoce la cantidad necesaria, debe cerciorarse que dispone de la misma solicitando un informe de stock, al </w:t>
-      </w:r>
-      <w:r>
-        <w:rPr>
-          <w:rFonts w:cs="Calibri"/>
-          <w:b/>
-          <w:color w:val="000000"/>
-          <w:sz w:val="21"/>
-          <w:szCs w:val="21"/>
-          <w:lang w:val="es-ES" w:eastAsia="es-ES"/>
-        </w:rPr>
-        <w:t>responsable de depósito</w:t>
-      </w:r>
-      <w:r>
-        <w:rPr>
-          <w:rFonts w:cs="Calibri"/>
-          <w:color w:val="000000"/>
-          <w:sz w:val="21"/>
-          <w:szCs w:val="21"/>
-          <w:lang w:val="es-ES" w:eastAsia="es-ES"/>
-        </w:rPr>
-        <w:t>.</w:t>
-      </w:r>
-      <w:r>
-        <w:rPr>
-          <w:rFonts w:cs="Calibri"/>
-          <w:color w:val="000000"/>
-          <w:sz w:val="21"/>
-          <w:szCs w:val="21"/>
-          <w:lang w:val="es-ES" w:eastAsia="es-ES"/>
-        </w:rPr>
-        <w:t xml:space="preserve"> </w:t>
+        <w:t>El sistema mostrara una ventana con los detalles de la solicitud de reposición seleccionada.</w:t>
       </w:r>
     </w:p>
     <w:p>
@@ -1042,70 +1068,56 @@
           <w:lang w:val="es-ES" w:eastAsia="es-ES"/>
         </w:rPr>
       </w:pPr>
-      <w:proofErr w:type="spellStart"/>
-      <w:r>
-        <w:rPr>
-          <w:rFonts w:cs="Calibri"/>
-          <w:color w:val="000000"/>
-          <w:sz w:val="21"/>
-          <w:szCs w:val="21"/>
-          <w:lang w:val="es-ES" w:eastAsia="es-ES"/>
-        </w:rPr>
-        <w:t>Include</w:t>
-      </w:r>
-      <w:proofErr w:type="spellEnd"/>
-      <w:r>
-        <w:rPr>
-          <w:rFonts w:cs="Calibri"/>
-          <w:color w:val="000000"/>
-          <w:sz w:val="21"/>
-          <w:szCs w:val="21"/>
-          <w:lang w:val="es-ES" w:eastAsia="es-ES"/>
-        </w:rPr>
-        <w:t xml:space="preserve">: </w:t>
-      </w:r>
-      <w:r>
-        <w:rPr>
-          <w:rFonts w:cs="Calibri"/>
-          <w:b/>
-          <w:color w:val="000000"/>
-          <w:sz w:val="21"/>
-          <w:szCs w:val="21"/>
-          <w:lang w:val="es-ES" w:eastAsia="es-ES"/>
-        </w:rPr>
-        <w:t>Solicitar Informe Stock (</w:t>
-      </w:r>
-      <w:r>
-        <w:rPr>
-          <w:rFonts w:cs="Calibri"/>
-          <w:b/>
-          <w:color w:val="000000"/>
-          <w:sz w:val="21"/>
-          <w:szCs w:val="21"/>
-          <w:lang w:val="es-ES" w:eastAsia="es-ES"/>
-        </w:rPr>
-        <w:t>Mercadería</w:t>
-      </w:r>
-      <w:r>
-        <w:rPr>
-          <w:rFonts w:cs="Calibri"/>
-          <w:b/>
-          <w:color w:val="000000"/>
-          <w:sz w:val="21"/>
-          <w:szCs w:val="21"/>
-          <w:lang w:val="es-ES" w:eastAsia="es-ES"/>
-        </w:rPr>
-        <w:t>) en Depósitos</w:t>
-      </w:r>
-      <w:r>
-        <w:rPr>
-          <w:rFonts w:cs="Calibri"/>
-          <w:color w:val="000000"/>
-          <w:sz w:val="21"/>
-          <w:szCs w:val="21"/>
-          <w:lang w:val="es-ES" w:eastAsia="es-ES"/>
-        </w:rPr>
-        <w:t>.</w:t>
+      <w:r>
+        <w:rPr>
+          <w:rFonts w:cs="Calibri"/>
+          <w:color w:val="000000"/>
+          <w:sz w:val="21"/>
+          <w:szCs w:val="21"/>
+          <w:lang w:val="es-ES" w:eastAsia="es-ES"/>
+        </w:rPr>
+        <w:t>E</w:t>
+      </w:r>
+      <w:r>
+        <w:rPr>
+          <w:rFonts w:cs="Calibri"/>
+          <w:color w:val="000000"/>
+          <w:sz w:val="21"/>
+          <w:szCs w:val="21"/>
+          <w:lang w:val="es-ES" w:eastAsia="es-ES"/>
+        </w:rPr>
+        <w:t xml:space="preserve">l </w:t>
+      </w:r>
+      <w:r>
+        <w:rPr>
+          <w:rFonts w:cs="Calibri"/>
+          <w:b/>
+          <w:color w:val="000000"/>
+          <w:sz w:val="21"/>
+          <w:szCs w:val="21"/>
+          <w:lang w:val="es-ES" w:eastAsia="es-ES"/>
+        </w:rPr>
+        <w:t xml:space="preserve">Responsable de Stock de la Central </w:t>
+      </w:r>
+      <w:r>
+        <w:rPr>
+          <w:rFonts w:cs="Calibri"/>
+          <w:color w:val="000000"/>
+          <w:sz w:val="21"/>
+          <w:szCs w:val="21"/>
+          <w:lang w:val="es-ES" w:eastAsia="es-ES"/>
+        </w:rPr>
+        <w:t>debe cerciorarse que dispone de</w:t>
+      </w:r>
+      <w:r>
+        <w:rPr>
+          <w:rFonts w:cs="Calibri"/>
+          <w:color w:val="000000"/>
+          <w:sz w:val="21"/>
+          <w:szCs w:val="21"/>
+          <w:lang w:val="es-ES" w:eastAsia="es-ES"/>
+        </w:rPr>
+        <w:t>l stock solicitado</w:t>
       </w:r>
       <w:r>
         <w:rPr>
@@ -1125,7 +1137,27 @@
           <w:szCs w:val="21"/>
           <w:lang w:val="es-ES" w:eastAsia="es-ES"/>
         </w:rPr>
-        <w:t xml:space="preserve"> </w:t>
+        <w:t>para lo cual observa la columna “stock actual”</w:t>
+      </w:r>
+      <w:r>
+        <w:rPr>
+          <w:rFonts w:cs="Calibri"/>
+          <w:color w:val="000000"/>
+          <w:sz w:val="21"/>
+          <w:szCs w:val="21"/>
+          <w:lang w:val="es-ES" w:eastAsia="es-ES"/>
+        </w:rPr>
+        <w:t xml:space="preserve"> de cada</w:t>
+      </w:r>
+      <w:r>
+        <w:rPr>
+          <w:rFonts w:cs="Calibri"/>
+          <w:color w:val="000000"/>
+          <w:sz w:val="21"/>
+          <w:szCs w:val="21"/>
+          <w:lang w:val="es-ES" w:eastAsia="es-ES"/>
+        </w:rPr>
+        <w:t xml:space="preserve"> ítem.</w:t>
       </w:r>
     </w:p>
     <w:p>
@@ -1197,7 +1229,7 @@
           <w:szCs w:val="21"/>
           <w:lang w:val="es-ES" w:eastAsia="es-ES"/>
         </w:rPr>
-        <w:t>ingresa nuevamente a la solicitud y presiona el botón “</w:t>
+        <w:t>presiona el botón “</w:t>
       </w:r>
       <w:r>
         <w:rPr>
@@ -1218,96 +1250,6 @@
           <w:lang w:val="es-ES" w:eastAsia="es-ES"/>
         </w:rPr>
         <w:t xml:space="preserve"> Deposito”.</w:t>
-      </w:r>
-      <w:r>
-        <w:rPr>
-          <w:rFonts w:cs="Calibri"/>
-          <w:color w:val="000000"/>
-          <w:sz w:val="21"/>
-          <w:szCs w:val="21"/>
-          <w:lang w:val="es-ES" w:eastAsia="es-ES"/>
-        </w:rPr>
-        <w:t xml:space="preserve"> </w:t>
-      </w:r>
-      <w:r>
-        <w:rPr>
-          <w:rFonts w:cs="Calibri"/>
-          <w:color w:val="000000"/>
-          <w:sz w:val="21"/>
-          <w:szCs w:val="21"/>
-          <w:lang w:val="es-ES" w:eastAsia="es-ES"/>
-        </w:rPr>
-        <w:t>(</w:t>
-      </w:r>
-      <w:r>
-        <w:rPr>
-          <w:rFonts w:cs="Calibri"/>
-          <w:color w:val="000000"/>
-          <w:sz w:val="21"/>
-          <w:szCs w:val="21"/>
-          <w:lang w:val="es-ES" w:eastAsia="es-ES"/>
-        </w:rPr>
-        <w:t xml:space="preserve">De esta forma habilita al </w:t>
-      </w:r>
-      <w:r>
-        <w:rPr>
-          <w:rFonts w:cs="Calibri"/>
-          <w:color w:val="000000"/>
-          <w:sz w:val="21"/>
-          <w:szCs w:val="21"/>
-          <w:lang w:val="es-ES" w:eastAsia="es-ES"/>
-        </w:rPr>
-        <w:t xml:space="preserve"> </w:t>
-      </w:r>
-      <w:r>
-        <w:rPr>
-          <w:rFonts w:cs="Calibri"/>
-          <w:color w:val="000000"/>
-          <w:sz w:val="21"/>
-          <w:szCs w:val="21"/>
-          <w:lang w:val="es-ES" w:eastAsia="es-ES"/>
-        </w:rPr>
-        <w:t>Responsable de depósito para que pueda enviar</w:t>
-      </w:r>
-      <w:r>
-        <w:rPr>
-          <w:rFonts w:cs="Calibri"/>
-          <w:color w:val="000000"/>
-          <w:sz w:val="21"/>
-          <w:szCs w:val="21"/>
-          <w:lang w:val="es-ES" w:eastAsia="es-ES"/>
-        </w:rPr>
-        <w:t>la</w:t>
-      </w:r>
-      <w:r>
-        <w:rPr>
-          <w:rFonts w:cs="Calibri"/>
-          <w:color w:val="000000"/>
-          <w:sz w:val="21"/>
-          <w:szCs w:val="21"/>
-          <w:lang w:val="es-ES" w:eastAsia="es-ES"/>
-        </w:rPr>
-        <w:t xml:space="preserve"> a despacho.</w:t>
-      </w:r>
-      <w:r>
-        <w:rPr>
-          <w:rFonts w:cs="Calibri"/>
-          <w:color w:val="000000"/>
-          <w:sz w:val="21"/>
-          <w:szCs w:val="21"/>
-          <w:lang w:val="es-ES" w:eastAsia="es-ES"/>
-        </w:rPr>
-        <w:t>)</w:t>
-      </w:r>
-      <w:r>
-        <w:rPr>
-          <w:rFonts w:cs="Calibri"/>
-          <w:color w:val="000000"/>
-          <w:sz w:val="21"/>
-          <w:szCs w:val="21"/>
-          <w:lang w:val="es-ES" w:eastAsia="es-ES"/>
-        </w:rPr>
-        <w:t xml:space="preserve"> </w:t>
       </w:r>
     </w:p>
     <w:p>
@@ -1402,53 +1344,19 @@
     </w:p>
     <w:p>
       <w:pPr>
-        <w:pStyle w:val="Prrafodelista"/>
-        <w:numPr>
-          <w:ilvl w:val="0"/>
-          <w:numId w:val="1"/>
-        </w:numPr>
-        <w:autoSpaceDE w:val="0"/>
-        <w:autoSpaceDN w:val="0"/>
-        <w:adjustRightInd w:val="0"/>
-        <w:spacing w:after="0" w:line="240" w:lineRule="auto"/>
-        <w:rPr>
-          <w:rFonts w:cs="Calibri"/>
-          <w:color w:val="000000"/>
-          <w:sz w:val="21"/>
-          <w:szCs w:val="21"/>
-          <w:lang w:val="es-ES" w:eastAsia="es-ES"/>
-        </w:rPr>
-      </w:pPr>
-      <w:r>
-        <w:rPr>
-          <w:rFonts w:cs="Calibri"/>
-          <w:color w:val="000000"/>
-          <w:sz w:val="21"/>
-          <w:szCs w:val="21"/>
-          <w:lang w:val="es-ES" w:eastAsia="es-ES"/>
-        </w:rPr>
-        <w:t xml:space="preserve">Por cada evento el sistema ira actualizando la </w:t>
-      </w:r>
-      <w:r>
-        <w:rPr>
-          <w:rFonts w:cs="Calibri"/>
-          <w:color w:val="FF0000"/>
-          <w:sz w:val="21"/>
-          <w:szCs w:val="21"/>
-          <w:lang w:val="es-ES" w:eastAsia="es-ES"/>
-        </w:rPr>
-        <w:t>bitácora de la solicitud</w:t>
-      </w:r>
-      <w:r>
-        <w:rPr>
-          <w:rFonts w:cs="Calibri"/>
-          <w:color w:val="000000"/>
-          <w:sz w:val="21"/>
-          <w:szCs w:val="21"/>
-          <w:lang w:val="es-ES" w:eastAsia="es-ES"/>
-        </w:rPr>
-        <w:t xml:space="preserve"> con fecha, estado y comentarios. Entonces se cambia el estado de la misma a “Actualizada”.</w:t>
-      </w:r>
+        <w:autoSpaceDE w:val="0"/>
+        <w:autoSpaceDN w:val="0"/>
+        <w:adjustRightInd w:val="0"/>
+        <w:spacing w:after="0" w:line="240" w:lineRule="auto"/>
+        <w:ind w:left="903"/>
+        <w:rPr>
+          <w:rFonts w:cs="Calibri"/>
+          <w:color w:val="000000"/>
+          <w:sz w:val="21"/>
+          <w:szCs w:val="21"/>
+          <w:lang w:val="es-ES" w:eastAsia="es-ES"/>
+        </w:rPr>
+      </w:pPr>
     </w:p>
     <w:p>
       <w:pPr>
@@ -1693,18 +1601,16 @@
         </w:rPr>
         <w:t xml:space="preserve"> nueva con el botón “Nueva solicitud” y la completa </w:t>
       </w:r>
-      <w:proofErr w:type="spellStart"/>
-      <w:r>
-        <w:rPr>
-          <w:rFonts w:cs="Calibri"/>
-          <w:color w:val="000000"/>
-          <w:sz w:val="21"/>
-          <w:szCs w:val="21"/>
-          <w:lang w:val="es-ES" w:eastAsia="es-ES"/>
-        </w:rPr>
-        <w:t>segun</w:t>
-      </w:r>
-      <w:proofErr w:type="spellEnd"/>
+      <w:r>
+        <w:rPr>
+          <w:rFonts w:cs="Calibri"/>
+          <w:color w:val="000000"/>
+          <w:sz w:val="21"/>
+          <w:szCs w:val="21"/>
+          <w:lang w:val="es-ES" w:eastAsia="es-ES"/>
+        </w:rPr>
+        <w:t>según</w:t>
+      </w:r>
       <w:r>
         <w:rPr>
           <w:rFonts w:cs="Calibri"/>
@@ -1733,6 +1639,207 @@
           <w:szCs w:val="21"/>
           <w:lang w:val="es-ES" w:eastAsia="es-ES"/>
         </w:rPr>
+        <w:t xml:space="preserve"> de stock de </w:t>
+      </w:r>
+      <w:r>
+        <w:rPr>
+          <w:rFonts w:cs="Calibri"/>
+          <w:color w:val="FF0000"/>
+          <w:sz w:val="21"/>
+          <w:szCs w:val="21"/>
+          <w:lang w:val="es-ES" w:eastAsia="es-ES"/>
+        </w:rPr>
+        <w:lastRenderedPageBreak/>
+        <w:t>mercadería</w:t>
+      </w:r>
+      <w:r>
+        <w:rPr>
+          <w:rFonts w:cs="Calibri"/>
+          <w:color w:val="000000"/>
+          <w:sz w:val="21"/>
+          <w:szCs w:val="21"/>
+          <w:lang w:val="es-ES" w:eastAsia="es-ES"/>
+        </w:rPr>
+        <w:t xml:space="preserve"> </w:t>
+      </w:r>
+      <w:r>
+        <w:rPr>
+          <w:rFonts w:cs="Calibri"/>
+          <w:color w:val="000000"/>
+          <w:sz w:val="21"/>
+          <w:szCs w:val="21"/>
+          <w:lang w:val="es-ES" w:eastAsia="es-ES"/>
+        </w:rPr>
+        <w:t xml:space="preserve">y </w:t>
+      </w:r>
+      <w:r>
+        <w:rPr>
+          <w:rFonts w:cs="Calibri"/>
+          <w:color w:val="000000"/>
+          <w:sz w:val="21"/>
+          <w:szCs w:val="21"/>
+          <w:lang w:val="es-ES" w:eastAsia="es-ES"/>
+        </w:rPr>
+        <w:t xml:space="preserve">el sistema colocara la </w:t>
+      </w:r>
+      <w:r>
+        <w:rPr>
+          <w:rFonts w:cs="Calibri"/>
+          <w:color w:val="FF0000"/>
+          <w:sz w:val="21"/>
+          <w:szCs w:val="21"/>
+          <w:lang w:val="es-ES" w:eastAsia="es-ES"/>
+        </w:rPr>
+        <w:t>solicitud de confección</w:t>
+      </w:r>
+      <w:r>
+        <w:rPr>
+          <w:rFonts w:cs="Calibri"/>
+          <w:color w:val="000000"/>
+          <w:sz w:val="21"/>
+          <w:szCs w:val="21"/>
+          <w:lang w:val="es-ES" w:eastAsia="es-ES"/>
+        </w:rPr>
+        <w:t xml:space="preserve"> en estado “Creada”</w:t>
+      </w:r>
+      <w:r>
+        <w:rPr>
+          <w:rFonts w:cs="Calibri"/>
+          <w:color w:val="000000"/>
+          <w:sz w:val="21"/>
+          <w:szCs w:val="21"/>
+          <w:lang w:val="es-ES" w:eastAsia="es-ES"/>
+        </w:rPr>
+        <w:t xml:space="preserve">, de modo que el </w:t>
+      </w:r>
+      <w:r>
+        <w:rPr>
+          <w:rFonts w:cs="Calibri"/>
+          <w:b/>
+          <w:color w:val="000000"/>
+          <w:sz w:val="21"/>
+          <w:szCs w:val="21"/>
+          <w:lang w:val="es-ES" w:eastAsia="es-ES"/>
+        </w:rPr>
+        <w:t>Responsable de confección</w:t>
+      </w:r>
+      <w:r>
+        <w:rPr>
+          <w:rFonts w:cs="Calibri"/>
+          <w:color w:val="000000"/>
+          <w:sz w:val="21"/>
+          <w:szCs w:val="21"/>
+          <w:lang w:val="es-ES" w:eastAsia="es-ES"/>
+        </w:rPr>
+        <w:t xml:space="preserve"> pueda visualizarla</w:t>
+      </w:r>
+      <w:r>
+        <w:rPr>
+          <w:rFonts w:cs="Calibri"/>
+          <w:color w:val="000000"/>
+          <w:sz w:val="21"/>
+          <w:szCs w:val="21"/>
+          <w:lang w:val="es-ES" w:eastAsia="es-ES"/>
+        </w:rPr>
+        <w:t>.</w:t>
+      </w:r>
+    </w:p>
+    <w:p>
+      <w:pPr>
+        <w:pStyle w:val="Prrafodelista"/>
+        <w:autoSpaceDE w:val="0"/>
+        <w:autoSpaceDN w:val="0"/>
+        <w:adjustRightInd w:val="0"/>
+        <w:spacing w:after="0" w:line="240" w:lineRule="auto"/>
+        <w:ind w:left="1416"/>
+        <w:rPr>
+          <w:rFonts w:cs="Calibri"/>
+          <w:color w:val="000000"/>
+          <w:sz w:val="21"/>
+          <w:szCs w:val="21"/>
+          <w:lang w:val="es-ES" w:eastAsia="es-ES"/>
+        </w:rPr>
+      </w:pPr>
+      <w:r>
+        <w:rPr>
+          <w:rFonts w:cs="Calibri"/>
+          <w:color w:val="000000"/>
+          <w:sz w:val="21"/>
+          <w:szCs w:val="21"/>
+          <w:lang w:val="es-ES" w:eastAsia="es-ES"/>
+        </w:rPr>
+        <w:t>5.</w:t>
+      </w:r>
+      <w:r>
+        <w:rPr>
+          <w:rFonts w:cs="Calibri"/>
+          <w:color w:val="000000"/>
+          <w:sz w:val="21"/>
+          <w:szCs w:val="21"/>
+          <w:lang w:val="es-ES" w:eastAsia="es-ES"/>
+        </w:rPr>
+        <w:t xml:space="preserve"> El</w:t>
+      </w:r>
+      <w:r>
+        <w:rPr>
+          <w:rFonts w:cs="Calibri"/>
+          <w:color w:val="000000"/>
+          <w:sz w:val="21"/>
+          <w:szCs w:val="21"/>
+          <w:lang w:val="es-ES" w:eastAsia="es-ES"/>
+        </w:rPr>
+        <w:t xml:space="preserve"> </w:t>
+      </w:r>
+      <w:r>
+        <w:rPr>
+          <w:rFonts w:cs="Calibri"/>
+          <w:b/>
+          <w:color w:val="000000"/>
+          <w:sz w:val="21"/>
+          <w:szCs w:val="21"/>
+          <w:lang w:val="es-ES" w:eastAsia="es-ES"/>
+        </w:rPr>
+        <w:t>Responsable de Stock de la Central</w:t>
+      </w:r>
+      <w:r>
+        <w:rPr>
+          <w:rFonts w:cs="Calibri"/>
+          <w:b/>
+          <w:color w:val="000000"/>
+          <w:sz w:val="21"/>
+          <w:szCs w:val="21"/>
+          <w:lang w:val="es-ES" w:eastAsia="es-ES"/>
+        </w:rPr>
+        <w:t xml:space="preserve"> </w:t>
+      </w:r>
+      <w:r>
+        <w:rPr>
+          <w:rFonts w:cs="Calibri"/>
+          <w:color w:val="000000"/>
+          <w:sz w:val="21"/>
+          <w:szCs w:val="21"/>
+          <w:lang w:val="es-ES" w:eastAsia="es-ES"/>
+        </w:rPr>
+        <w:t>marca</w:t>
+      </w:r>
+      <w:r>
+        <w:rPr>
+          <w:rFonts w:cs="Calibri"/>
+          <w:color w:val="FF0000"/>
+          <w:sz w:val="21"/>
+          <w:szCs w:val="21"/>
+          <w:lang w:val="es-ES" w:eastAsia="es-ES"/>
+        </w:rPr>
+        <w:t xml:space="preserve"> Solicitud de Reposición</w:t>
+      </w:r>
+      <w:r>
+        <w:rPr>
+          <w:rFonts w:cs="Calibri"/>
+          <w:color w:val="FF0000"/>
+          <w:sz w:val="21"/>
+          <w:szCs w:val="21"/>
+          <w:lang w:val="es-ES" w:eastAsia="es-ES"/>
+        </w:rPr>
         <w:t xml:space="preserve"> de stock de mercadería</w:t>
       </w:r>
       <w:r>
@@ -1743,6 +1850,127 @@
           <w:szCs w:val="21"/>
           <w:lang w:val="es-ES" w:eastAsia="es-ES"/>
         </w:rPr>
+        <w:t xml:space="preserve"> con </w:t>
+      </w:r>
+      <w:proofErr w:type="gramStart"/>
+      <w:r>
+        <w:rPr>
+          <w:rFonts w:cs="Calibri"/>
+          <w:color w:val="000000"/>
+          <w:sz w:val="21"/>
+          <w:szCs w:val="21"/>
+          <w:lang w:val="es-ES" w:eastAsia="es-ES"/>
+        </w:rPr>
+        <w:t>el</w:t>
+      </w:r>
+      <w:proofErr w:type="gramEnd"/>
+      <w:r>
+        <w:rPr>
+          <w:rFonts w:cs="Calibri"/>
+          <w:color w:val="000000"/>
+          <w:sz w:val="21"/>
+          <w:szCs w:val="21"/>
+          <w:lang w:val="es-ES" w:eastAsia="es-ES"/>
+        </w:rPr>
+        <w:t xml:space="preserve"> tilde “en </w:t>
+      </w:r>
+      <w:r>
+        <w:rPr>
+          <w:rFonts w:cs="Calibri"/>
+          <w:color w:val="000000"/>
+          <w:sz w:val="21"/>
+          <w:szCs w:val="21"/>
+          <w:lang w:val="es-ES" w:eastAsia="es-ES"/>
+        </w:rPr>
+        <w:t>confección</w:t>
+      </w:r>
+      <w:r>
+        <w:rPr>
+          <w:rFonts w:cs="Calibri"/>
+          <w:color w:val="000000"/>
+          <w:sz w:val="21"/>
+          <w:szCs w:val="21"/>
+          <w:lang w:val="es-ES" w:eastAsia="es-ES"/>
+        </w:rPr>
+        <w:t xml:space="preserve">” y el sistema la colocara en estado “En </w:t>
+      </w:r>
+      <w:r>
+        <w:rPr>
+          <w:rFonts w:cs="Calibri"/>
+          <w:color w:val="000000"/>
+          <w:sz w:val="21"/>
+          <w:szCs w:val="21"/>
+          <w:lang w:val="es-ES" w:eastAsia="es-ES"/>
+        </w:rPr>
+        <w:t>confección</w:t>
+      </w:r>
+      <w:r>
+        <w:rPr>
+          <w:rFonts w:cs="Calibri"/>
+          <w:color w:val="000000"/>
+          <w:sz w:val="21"/>
+          <w:szCs w:val="21"/>
+          <w:lang w:val="es-ES" w:eastAsia="es-ES"/>
+        </w:rPr>
+        <w:t xml:space="preserve">”. </w:t>
+      </w:r>
+    </w:p>
+    <w:p>
+      <w:pPr>
+        <w:pStyle w:val="Prrafodelista"/>
+        <w:autoSpaceDE w:val="0"/>
+        <w:autoSpaceDN w:val="0"/>
+        <w:adjustRightInd w:val="0"/>
+        <w:spacing w:after="0" w:line="240" w:lineRule="auto"/>
+        <w:ind w:left="1416"/>
+        <w:rPr>
+          <w:rFonts w:cs="Calibri"/>
+          <w:color w:val="000000"/>
+          <w:sz w:val="21"/>
+          <w:szCs w:val="21"/>
+          <w:u w:val="single"/>
+          <w:lang w:val="es-ES" w:eastAsia="es-ES"/>
+        </w:rPr>
+      </w:pPr>
+      <w:r>
+        <w:rPr>
+          <w:rFonts w:cs="Calibri"/>
+          <w:color w:val="000000"/>
+          <w:sz w:val="21"/>
+          <w:szCs w:val="21"/>
+          <w:lang w:val="es-ES" w:eastAsia="es-ES"/>
+        </w:rPr>
+        <w:t xml:space="preserve">6. Una vez que </w:t>
+      </w:r>
+      <w:r>
+        <w:rPr>
+          <w:rFonts w:cs="Calibri"/>
+          <w:color w:val="000000"/>
+          <w:sz w:val="21"/>
+          <w:szCs w:val="21"/>
+          <w:lang w:val="es-ES" w:eastAsia="es-ES"/>
+        </w:rPr>
+        <w:t xml:space="preserve">el </w:t>
+      </w:r>
+      <w:r>
+        <w:rPr>
+          <w:rFonts w:cs="Calibri"/>
+          <w:b/>
+          <w:color w:val="000000"/>
+          <w:sz w:val="21"/>
+          <w:szCs w:val="21"/>
+          <w:lang w:val="es-ES" w:eastAsia="es-ES"/>
+        </w:rPr>
+        <w:t>Responsable de Stock de la Central</w:t>
+      </w:r>
+      <w:r>
+        <w:rPr>
+          <w:rFonts w:cs="Calibri"/>
+          <w:color w:val="000000"/>
+          <w:sz w:val="21"/>
+          <w:szCs w:val="21"/>
+          <w:lang w:val="es-ES" w:eastAsia="es-ES"/>
+        </w:rPr>
         <w:t xml:space="preserve"> </w:t>
       </w:r>
       <w:r>
@@ -1753,289 +1981,7 @@
           <w:szCs w:val="21"/>
           <w:lang w:val="es-ES" w:eastAsia="es-ES"/>
         </w:rPr>
-        <w:t xml:space="preserve">y </w:t>
-      </w:r>
-      <w:r>
-        <w:rPr>
-          <w:rFonts w:cs="Calibri"/>
-          <w:color w:val="000000"/>
-          <w:sz w:val="21"/>
-          <w:szCs w:val="21"/>
-          <w:lang w:val="es-ES" w:eastAsia="es-ES"/>
-        </w:rPr>
-        <w:t xml:space="preserve">el sistema colocara la </w:t>
-      </w:r>
-      <w:r>
-        <w:rPr>
-          <w:rFonts w:cs="Calibri"/>
-          <w:color w:val="FF0000"/>
-          <w:sz w:val="21"/>
-          <w:szCs w:val="21"/>
-          <w:lang w:val="es-ES" w:eastAsia="es-ES"/>
-        </w:rPr>
-        <w:t>solicitud de confección</w:t>
-      </w:r>
-      <w:r>
-        <w:rPr>
-          <w:rFonts w:cs="Calibri"/>
-          <w:color w:val="000000"/>
-          <w:sz w:val="21"/>
-          <w:szCs w:val="21"/>
-          <w:lang w:val="es-ES" w:eastAsia="es-ES"/>
-        </w:rPr>
-        <w:t xml:space="preserve"> en estado “Creada”</w:t>
-      </w:r>
-      <w:r>
-        <w:rPr>
-          <w:rFonts w:cs="Calibri"/>
-          <w:color w:val="000000"/>
-          <w:sz w:val="21"/>
-          <w:szCs w:val="21"/>
-          <w:lang w:val="es-ES" w:eastAsia="es-ES"/>
-        </w:rPr>
-        <w:t xml:space="preserve">, de modo que el </w:t>
-      </w:r>
-      <w:r>
-        <w:rPr>
-          <w:rFonts w:cs="Calibri"/>
-          <w:b/>
-          <w:color w:val="000000"/>
-          <w:sz w:val="21"/>
-          <w:szCs w:val="21"/>
-          <w:lang w:val="es-ES" w:eastAsia="es-ES"/>
-        </w:rPr>
-        <w:t>Responsable de confección</w:t>
-      </w:r>
-      <w:r>
-        <w:rPr>
-          <w:rFonts w:cs="Calibri"/>
-          <w:color w:val="000000"/>
-          <w:sz w:val="21"/>
-          <w:szCs w:val="21"/>
-          <w:lang w:val="es-ES" w:eastAsia="es-ES"/>
-        </w:rPr>
-        <w:t xml:space="preserve"> pueda visualizarla</w:t>
-      </w:r>
-      <w:r>
-        <w:rPr>
-          <w:rFonts w:cs="Calibri"/>
-          <w:color w:val="000000"/>
-          <w:sz w:val="21"/>
-          <w:szCs w:val="21"/>
-          <w:lang w:val="es-ES" w:eastAsia="es-ES"/>
-        </w:rPr>
-        <w:t>.</w:t>
-      </w:r>
-    </w:p>
-    <w:p>
-      <w:pPr>
-        <w:pStyle w:val="Prrafodelista"/>
-        <w:autoSpaceDE w:val="0"/>
-        <w:autoSpaceDN w:val="0"/>
-        <w:adjustRightInd w:val="0"/>
-        <w:spacing w:after="0" w:line="240" w:lineRule="auto"/>
-        <w:ind w:firstLine="696"/>
-        <w:rPr>
-          <w:rFonts w:cs="Calibri"/>
-          <w:color w:val="000000"/>
-          <w:sz w:val="21"/>
-          <w:szCs w:val="21"/>
-          <w:lang w:val="es-ES" w:eastAsia="es-ES"/>
-        </w:rPr>
-      </w:pPr>
-      <w:r>
-        <w:rPr>
-          <w:rFonts w:cs="Calibri"/>
-          <w:color w:val="000000"/>
-          <w:sz w:val="21"/>
-          <w:szCs w:val="21"/>
-          <w:lang w:val="es-ES" w:eastAsia="es-ES"/>
-        </w:rPr>
-        <w:t xml:space="preserve">4. </w:t>
-      </w:r>
-      <w:proofErr w:type="spellStart"/>
-      <w:r>
-        <w:rPr>
-          <w:rFonts w:cs="Calibri"/>
-          <w:color w:val="000000"/>
-          <w:sz w:val="21"/>
-          <w:szCs w:val="21"/>
-          <w:lang w:val="es-ES" w:eastAsia="es-ES"/>
-        </w:rPr>
-        <w:t>include</w:t>
-      </w:r>
-      <w:proofErr w:type="spellEnd"/>
-      <w:r>
-        <w:rPr>
-          <w:rFonts w:cs="Calibri"/>
-          <w:color w:val="000000"/>
-          <w:sz w:val="21"/>
-          <w:szCs w:val="21"/>
-          <w:lang w:val="es-ES" w:eastAsia="es-ES"/>
-        </w:rPr>
-        <w:t xml:space="preserve">: </w:t>
-      </w:r>
-      <w:r>
-        <w:rPr>
-          <w:rFonts w:cs="Calibri"/>
-          <w:b/>
-          <w:color w:val="000000"/>
-          <w:sz w:val="21"/>
-          <w:szCs w:val="21"/>
-          <w:lang w:val="es-ES" w:eastAsia="es-ES"/>
-        </w:rPr>
-        <w:t>Recibir y analizar solicitud de confección</w:t>
-      </w:r>
-      <w:r>
-        <w:rPr>
-          <w:rFonts w:cs="Calibri"/>
-          <w:color w:val="000000"/>
-          <w:sz w:val="21"/>
-          <w:szCs w:val="21"/>
-          <w:lang w:val="es-ES" w:eastAsia="es-ES"/>
-        </w:rPr>
-        <w:t xml:space="preserve">. </w:t>
-      </w:r>
-      <w:r>
-        <w:rPr>
-          <w:rFonts w:cs="Calibri"/>
-          <w:color w:val="000000"/>
-          <w:sz w:val="21"/>
-          <w:szCs w:val="21"/>
-          <w:lang w:val="es-ES" w:eastAsia="es-ES"/>
-        </w:rPr>
-        <w:t xml:space="preserve">  </w:t>
-      </w:r>
-      <w:r>
-        <w:rPr>
-          <w:rFonts w:cs="Calibri"/>
-          <w:color w:val="000000"/>
-          <w:sz w:val="21"/>
-          <w:szCs w:val="21"/>
-          <w:lang w:val="es-ES" w:eastAsia="es-ES"/>
-        </w:rPr>
-        <w:t xml:space="preserve"> </w:t>
-      </w:r>
-    </w:p>
-    <w:p>
-      <w:pPr>
-        <w:pStyle w:val="Prrafodelista"/>
-        <w:autoSpaceDE w:val="0"/>
-        <w:autoSpaceDN w:val="0"/>
-        <w:adjustRightInd w:val="0"/>
-        <w:spacing w:after="0" w:line="240" w:lineRule="auto"/>
-        <w:ind w:left="1416"/>
-        <w:rPr>
-          <w:rFonts w:cs="Calibri"/>
-          <w:color w:val="000000"/>
-          <w:sz w:val="21"/>
-          <w:szCs w:val="21"/>
-          <w:lang w:val="es-ES" w:eastAsia="es-ES"/>
-        </w:rPr>
-      </w:pPr>
-      <w:r>
-        <w:rPr>
-          <w:rFonts w:cs="Calibri"/>
-          <w:color w:val="000000"/>
-          <w:sz w:val="21"/>
-          <w:szCs w:val="21"/>
-          <w:lang w:val="es-ES" w:eastAsia="es-ES"/>
-        </w:rPr>
-        <w:t xml:space="preserve"> </w:t>
-      </w:r>
-      <w:r>
-        <w:rPr>
-          <w:rFonts w:cs="Calibri"/>
-          <w:color w:val="000000"/>
-          <w:sz w:val="21"/>
-          <w:szCs w:val="21"/>
-          <w:lang w:val="es-ES" w:eastAsia="es-ES"/>
-        </w:rPr>
-        <w:t xml:space="preserve">5. </w:t>
-      </w:r>
-      <w:r>
-        <w:rPr>
-          <w:rFonts w:cs="Calibri"/>
-          <w:b/>
-          <w:color w:val="000000"/>
-          <w:sz w:val="21"/>
-          <w:szCs w:val="21"/>
-          <w:lang w:val="es-ES" w:eastAsia="es-ES"/>
-        </w:rPr>
-        <w:t>Responsable de Stock de la Central</w:t>
-      </w:r>
-      <w:r>
-        <w:rPr>
-          <w:rFonts w:cs="Calibri"/>
-          <w:b/>
-          <w:color w:val="000000"/>
-          <w:sz w:val="21"/>
-          <w:szCs w:val="21"/>
-          <w:lang w:val="es-ES" w:eastAsia="es-ES"/>
-        </w:rPr>
-        <w:t xml:space="preserve"> </w:t>
-      </w:r>
-      <w:r>
-        <w:rPr>
-          <w:rFonts w:cs="Calibri"/>
-          <w:color w:val="000000"/>
-          <w:sz w:val="21"/>
-          <w:szCs w:val="21"/>
-          <w:lang w:val="es-ES" w:eastAsia="es-ES"/>
-        </w:rPr>
-        <w:t>marca</w:t>
-      </w:r>
-      <w:r>
-        <w:rPr>
-          <w:rFonts w:cs="Calibri"/>
-          <w:color w:val="FF0000"/>
-          <w:sz w:val="21"/>
-          <w:szCs w:val="21"/>
-          <w:lang w:val="es-ES" w:eastAsia="es-ES"/>
-        </w:rPr>
-        <w:t xml:space="preserve"> Solicitud de Reposición</w:t>
-      </w:r>
-      <w:r>
-        <w:rPr>
-          <w:rFonts w:cs="Calibri"/>
-          <w:color w:val="FF0000"/>
-          <w:sz w:val="21"/>
-          <w:szCs w:val="21"/>
-          <w:lang w:val="es-ES" w:eastAsia="es-ES"/>
-        </w:rPr>
-        <w:t xml:space="preserve"> de stock de mercadería</w:t>
-      </w:r>
-      <w:r>
-        <w:rPr>
-          <w:rFonts w:cs="Calibri"/>
-          <w:color w:val="000000"/>
-          <w:sz w:val="21"/>
-          <w:szCs w:val="21"/>
-          <w:lang w:val="es-ES" w:eastAsia="es-ES"/>
-        </w:rPr>
-        <w:t xml:space="preserve"> con </w:t>
-      </w:r>
-      <w:proofErr w:type="gramStart"/>
-      <w:r>
-        <w:rPr>
-          <w:rFonts w:cs="Calibri"/>
-          <w:color w:val="000000"/>
-          <w:sz w:val="21"/>
-          <w:szCs w:val="21"/>
-          <w:lang w:val="es-ES" w:eastAsia="es-ES"/>
-        </w:rPr>
-        <w:t>el</w:t>
-      </w:r>
-      <w:proofErr w:type="gramEnd"/>
-      <w:r>
-        <w:rPr>
-          <w:rFonts w:cs="Calibri"/>
-          <w:color w:val="000000"/>
-          <w:sz w:val="21"/>
-          <w:szCs w:val="21"/>
-          <w:lang w:val="es-ES" w:eastAsia="es-ES"/>
-        </w:rPr>
-        <w:t xml:space="preserve"> tilde “en </w:t>
+        <w:t xml:space="preserve">recibe la confirmación de </w:t>
       </w:r>
       <w:r>
         <w:rPr>
@@ -2055,115 +2001,6 @@
           <w:szCs w:val="21"/>
           <w:lang w:val="es-ES" w:eastAsia="es-ES"/>
         </w:rPr>
-        <w:t xml:space="preserve">” y el sistema la colocara en estado “En </w:t>
-      </w:r>
-      <w:r>
-        <w:rPr>
-          <w:rFonts w:cs="Calibri"/>
-          <w:color w:val="000000"/>
-          <w:sz w:val="21"/>
-          <w:szCs w:val="21"/>
-          <w:lang w:val="es-ES" w:eastAsia="es-ES"/>
-        </w:rPr>
-        <w:t>confección</w:t>
-      </w:r>
-      <w:r>
-        <w:rPr>
-          <w:rFonts w:cs="Calibri"/>
-          <w:color w:val="000000"/>
-          <w:sz w:val="21"/>
-          <w:szCs w:val="21"/>
-          <w:lang w:val="es-ES" w:eastAsia="es-ES"/>
-        </w:rPr>
-        <w:t xml:space="preserve">”. </w:t>
-      </w:r>
-    </w:p>
-    <w:p>
-      <w:pPr>
-        <w:pStyle w:val="Prrafodelista"/>
-        <w:autoSpaceDE w:val="0"/>
-        <w:autoSpaceDN w:val="0"/>
-        <w:adjustRightInd w:val="0"/>
-        <w:spacing w:after="0" w:line="240" w:lineRule="auto"/>
-        <w:ind w:left="1416"/>
-        <w:rPr>
-          <w:rFonts w:cs="Calibri"/>
-          <w:color w:val="000000"/>
-          <w:sz w:val="21"/>
-          <w:szCs w:val="21"/>
-          <w:u w:val="single"/>
-          <w:lang w:val="es-ES" w:eastAsia="es-ES"/>
-        </w:rPr>
-      </w:pPr>
-      <w:r>
-        <w:rPr>
-          <w:rFonts w:cs="Calibri"/>
-          <w:color w:val="000000"/>
-          <w:sz w:val="21"/>
-          <w:szCs w:val="21"/>
-          <w:lang w:val="es-ES" w:eastAsia="es-ES"/>
-        </w:rPr>
-        <w:t xml:space="preserve">6. Una vez que </w:t>
-      </w:r>
-      <w:r>
-        <w:rPr>
-          <w:rFonts w:cs="Calibri"/>
-          <w:color w:val="000000"/>
-          <w:sz w:val="21"/>
-          <w:szCs w:val="21"/>
-          <w:lang w:val="es-ES" w:eastAsia="es-ES"/>
-        </w:rPr>
-        <w:t xml:space="preserve">el </w:t>
-      </w:r>
-      <w:r>
-        <w:rPr>
-          <w:rFonts w:cs="Calibri"/>
-          <w:b/>
-          <w:color w:val="000000"/>
-          <w:sz w:val="21"/>
-          <w:szCs w:val="21"/>
-          <w:lang w:val="es-ES" w:eastAsia="es-ES"/>
-        </w:rPr>
-        <w:t>Responsable de Stock de la Central</w:t>
-      </w:r>
-      <w:r>
-        <w:rPr>
-          <w:rFonts w:cs="Calibri"/>
-          <w:color w:val="000000"/>
-          <w:sz w:val="21"/>
-          <w:szCs w:val="21"/>
-          <w:lang w:val="es-ES" w:eastAsia="es-ES"/>
-        </w:rPr>
-        <w:t xml:space="preserve"> </w:t>
-      </w:r>
-      <w:r>
-        <w:rPr>
-          <w:rFonts w:cs="Calibri"/>
-          <w:color w:val="000000"/>
-          <w:sz w:val="21"/>
-          <w:szCs w:val="21"/>
-          <w:lang w:val="es-ES" w:eastAsia="es-ES"/>
-        </w:rPr>
-        <w:t xml:space="preserve">recibe la confirmación de </w:t>
-      </w:r>
-      <w:r>
-        <w:rPr>
-          <w:rFonts w:cs="Calibri"/>
-          <w:color w:val="000000"/>
-          <w:sz w:val="21"/>
-          <w:szCs w:val="21"/>
-          <w:lang w:val="es-ES" w:eastAsia="es-ES"/>
-        </w:rPr>
-        <w:t>confección</w:t>
-      </w:r>
-      <w:r>
-        <w:rPr>
-          <w:rFonts w:cs="Calibri"/>
-          <w:color w:val="000000"/>
-          <w:sz w:val="21"/>
-          <w:szCs w:val="21"/>
-          <w:lang w:val="es-ES" w:eastAsia="es-ES"/>
-        </w:rPr>
         <w:t xml:space="preserve"> exitosa</w:t>
       </w:r>
       <w:r>
@@ -2176,18 +2013,16 @@
         </w:rPr>
         <w:t xml:space="preserve">,  </w:t>
       </w:r>
-      <w:proofErr w:type="gramStart"/>
-      <w:r>
-        <w:rPr>
-          <w:rFonts w:cs="Calibri"/>
-          <w:color w:val="000000"/>
-          <w:sz w:val="21"/>
-          <w:szCs w:val="21"/>
-          <w:lang w:val="es-ES" w:eastAsia="es-ES"/>
-        </w:rPr>
-        <w:t>continua</w:t>
-      </w:r>
-      <w:proofErr w:type="gramEnd"/>
+      <w:r>
+        <w:rPr>
+          <w:rFonts w:cs="Calibri"/>
+          <w:color w:val="000000"/>
+          <w:sz w:val="21"/>
+          <w:szCs w:val="21"/>
+          <w:lang w:val="es-ES" w:eastAsia="es-ES"/>
+        </w:rPr>
+        <w:t>continúa</w:t>
+      </w:r>
       <w:r>
         <w:rPr>
           <w:rFonts w:cs="Calibri"/>
@@ -2362,6 +2197,17 @@
           <w:lang w:val="es-ES" w:eastAsia="es-ES"/>
         </w:rPr>
       </w:pPr>
+      <w:r>
+        <w:rPr>
+          <w:rFonts w:cs="Calibri"/>
+          <w:color w:val="000000"/>
+          <w:sz w:val="21"/>
+          <w:szCs w:val="21"/>
+          <w:lang w:val="es-ES" w:eastAsia="es-ES"/>
+        </w:rPr>
+        <w:tab/>
+        <w:t xml:space="preserve">Opcionalmente, La Solicitud de confección quedara en estado “Creada”. </w:t>
+      </w:r>
     </w:p>
     <w:sectPr>
       <w:pgSz w:w="12240" w:h="15840"/>

</xml_diff>